<commit_message>
Updated the modified Read me file
</commit_message>
<xml_diff>
--- a/ReadmeFileForAssignment.docx
+++ b/ReadmeFileForAssignment.docx
@@ -19,7 +19,25 @@
           <w:szCs w:val="32"/>
           <w:u w:val="single"/>
         </w:rPr>
-        <w:t>Read me Document:</w:t>
+        <w:t>Read me Document</w:t>
+      </w:r>
+      <w:r>
+        <w:rPr>
+          <w:b/>
+          <w:sz w:val="32"/>
+          <w:szCs w:val="32"/>
+          <w:u w:val="single"/>
+        </w:rPr>
+        <w:t xml:space="preserve"> for Assignment</w:t>
+      </w:r>
+      <w:r>
+        <w:rPr>
+          <w:b/>
+          <w:sz w:val="32"/>
+          <w:szCs w:val="32"/>
+          <w:u w:val="single"/>
+        </w:rPr>
+        <w:t>:</w:t>
       </w:r>
     </w:p>
     <w:p>
@@ -603,9 +621,309 @@
       <w:r>
         <w:t xml:space="preserve"> -&gt; file name with current time stamp will created. Now Right click on that and generate HTML/PDF/any format you want to see. Please refer generated html report</w:t>
       </w:r>
+    </w:p>
+    <w:p/>
+    <w:p/>
+    <w:p/>
+    <w:p/>
+    <w:p/>
+    <w:p/>
+    <w:p/>
+    <w:p/>
+    <w:p/>
+    <w:p/>
+    <w:p/>
+    <w:p/>
+    <w:p/>
+    <w:p/>
+    <w:p/>
+    <w:p>
+      <w:pPr>
+        <w:jc w:val="center"/>
+        <w:rPr>
+          <w:b/>
+          <w:sz w:val="32"/>
+          <w:szCs w:val="32"/>
+          <w:u w:val="single"/>
+        </w:rPr>
+      </w:pPr>
+      <w:r>
+        <w:rPr>
+          <w:b/>
+          <w:sz w:val="32"/>
+          <w:szCs w:val="32"/>
+          <w:u w:val="single"/>
+        </w:rPr>
+        <w:lastRenderedPageBreak/>
+        <w:t>Read Me document for the Assignment1</w:t>
+      </w:r>
+    </w:p>
+    <w:p/>
+    <w:p>
+      <w:r>
+        <w:t>I have written another REST API Automation java framework</w:t>
+      </w:r>
+    </w:p>
+    <w:p>
+      <w:pPr>
+        <w:rPr>
+          <w:b/>
+          <w:u w:val="single"/>
+        </w:rPr>
+      </w:pPr>
+      <w:r>
+        <w:rPr>
+          <w:b/>
+          <w:u w:val="single"/>
+        </w:rPr>
+        <w:t>About the framework:</w:t>
+      </w:r>
+    </w:p>
+    <w:p>
+      <w:pPr>
+        <w:pStyle w:val="ListParagraph"/>
+        <w:numPr>
+          <w:ilvl w:val="0"/>
+          <w:numId w:val="6"/>
+        </w:numPr>
+      </w:pPr>
+      <w:r>
+        <w:t>It is Maven integrated framework</w:t>
+      </w:r>
+    </w:p>
+    <w:p>
+      <w:pPr>
+        <w:pStyle w:val="ListParagraph"/>
+        <w:numPr>
+          <w:ilvl w:val="0"/>
+          <w:numId w:val="6"/>
+        </w:numPr>
+      </w:pPr>
+      <w:r>
+        <w:t>Java frame work for API Testing</w:t>
+      </w:r>
+    </w:p>
+    <w:p>
+      <w:pPr>
+        <w:pStyle w:val="ListParagraph"/>
+        <w:numPr>
+          <w:ilvl w:val="0"/>
+          <w:numId w:val="6"/>
+        </w:numPr>
+      </w:pPr>
+      <w:r>
+        <w:t>Simple framework to validate rest responses</w:t>
+      </w:r>
+    </w:p>
+    <w:p>
+      <w:pPr>
+        <w:pStyle w:val="ListParagraph"/>
+        <w:numPr>
+          <w:ilvl w:val="0"/>
+          <w:numId w:val="6"/>
+        </w:numPr>
+      </w:pPr>
+      <w:r>
+        <w:t xml:space="preserve">Utilities are present in </w:t>
+      </w:r>
+      <w:proofErr w:type="spellStart"/>
+      <w:proofErr w:type="gramStart"/>
+      <w:r>
+        <w:t>com.companyname</w:t>
+      </w:r>
+      <w:proofErr w:type="gramEnd"/>
+      <w:r>
+        <w:t>.controller</w:t>
+      </w:r>
+      <w:proofErr w:type="spellEnd"/>
+      <w:r>
+        <w:t xml:space="preserve"> package</w:t>
+      </w:r>
+    </w:p>
+    <w:p>
+      <w:pPr>
+        <w:pStyle w:val="ListParagraph"/>
+        <w:numPr>
+          <w:ilvl w:val="0"/>
+          <w:numId w:val="6"/>
+        </w:numPr>
+      </w:pPr>
+      <w:r>
+        <w:t xml:space="preserve">Test cases are present in </w:t>
+      </w:r>
+      <w:proofErr w:type="spellStart"/>
+      <w:proofErr w:type="gramStart"/>
+      <w:r>
+        <w:t>com.companyname</w:t>
+      </w:r>
+      <w:proofErr w:type="gramEnd"/>
+      <w:r>
+        <w:t>.</w:t>
+      </w:r>
+      <w:r>
+        <w:t>test</w:t>
+      </w:r>
+      <w:proofErr w:type="spellEnd"/>
+      <w:r>
+        <w:t xml:space="preserve"> package</w:t>
+      </w:r>
+    </w:p>
+    <w:p>
+      <w:pPr>
+        <w:pStyle w:val="ListParagraph"/>
+        <w:numPr>
+          <w:ilvl w:val="0"/>
+          <w:numId w:val="6"/>
+        </w:numPr>
+      </w:pPr>
+      <w:r>
+        <w:t xml:space="preserve">Pom.xml is used to run the </w:t>
+      </w:r>
+      <w:r>
+        <w:t>build/ execute test cases</w:t>
+      </w:r>
+    </w:p>
+    <w:p/>
+    <w:p>
+      <w:pPr>
+        <w:rPr>
+          <w:b/>
+          <w:u w:val="single"/>
+        </w:rPr>
+      </w:pPr>
+      <w:r>
+        <w:rPr>
+          <w:b/>
+          <w:u w:val="single"/>
+        </w:rPr>
+        <w:t>How to setup:</w:t>
+      </w:r>
+    </w:p>
+    <w:p>
+      <w:pPr>
+        <w:pStyle w:val="ListParagraph"/>
+        <w:numPr>
+          <w:ilvl w:val="0"/>
+          <w:numId w:val="7"/>
+        </w:numPr>
+      </w:pPr>
+      <w:r>
+        <w:t xml:space="preserve">Download the package assignment1 from </w:t>
+      </w:r>
+      <w:proofErr w:type="gramStart"/>
+      <w:r>
+        <w:t>Git :</w:t>
+      </w:r>
+      <w:proofErr w:type="gramEnd"/>
+      <w:r>
+        <w:t xml:space="preserve"> </w:t>
+      </w:r>
+      <w:hyperlink r:id="rId8" w:history="1">
+        <w:r>
+          <w:rPr>
+            <w:rStyle w:val="Hyperlink"/>
+          </w:rPr>
+          <w:t>https://github.com/HariprasadKS/AutomationFramework</w:t>
+        </w:r>
+      </w:hyperlink>
+      <w:r>
+        <w:t xml:space="preserve"> </w:t>
+      </w:r>
+    </w:p>
+    <w:p>
+      <w:pPr>
+        <w:pStyle w:val="ListParagraph"/>
+        <w:numPr>
+          <w:ilvl w:val="0"/>
+          <w:numId w:val="7"/>
+        </w:numPr>
+      </w:pPr>
+      <w:r>
+        <w:t xml:space="preserve">Open </w:t>
+      </w:r>
+      <w:proofErr w:type="spellStart"/>
+      <w:r>
+        <w:t>Eclispe</w:t>
+      </w:r>
+      <w:proofErr w:type="spellEnd"/>
+      <w:r>
+        <w:t xml:space="preserve"> and import the assignment1 project </w:t>
+      </w:r>
+    </w:p>
+    <w:p>
+      <w:pPr>
+        <w:pStyle w:val="ListParagraph"/>
+        <w:numPr>
+          <w:ilvl w:val="0"/>
+          <w:numId w:val="7"/>
+        </w:numPr>
+      </w:pPr>
+      <w:r>
+        <w:t>Install m2e plugin for eclipse/ maven should be installed to run this project</w:t>
+      </w:r>
+    </w:p>
+    <w:p>
+      <w:pPr>
+        <w:rPr>
+          <w:b/>
+          <w:u w:val="single"/>
+        </w:rPr>
+      </w:pPr>
+      <w:r>
+        <w:rPr>
+          <w:b/>
+          <w:u w:val="single"/>
+        </w:rPr>
+        <w:t>How to run:</w:t>
+      </w:r>
+    </w:p>
+    <w:p>
+      <w:pPr>
+        <w:pStyle w:val="ListParagraph"/>
+        <w:numPr>
+          <w:ilvl w:val="0"/>
+          <w:numId w:val="8"/>
+        </w:numPr>
+      </w:pPr>
+      <w:r>
+        <w:t>Right click on pom.xml file</w:t>
+      </w:r>
+    </w:p>
+    <w:p>
+      <w:pPr>
+        <w:pStyle w:val="ListParagraph"/>
+        <w:numPr>
+          <w:ilvl w:val="0"/>
+          <w:numId w:val="8"/>
+        </w:numPr>
+      </w:pPr>
+      <w:r>
+        <w:t xml:space="preserve">Choose </w:t>
+      </w:r>
+      <w:proofErr w:type="gramStart"/>
+      <w:r>
+        <w:t>run</w:t>
+      </w:r>
+      <w:proofErr w:type="gramEnd"/>
+      <w:r>
+        <w:t xml:space="preserve"> as Maven build</w:t>
+      </w:r>
+    </w:p>
+    <w:p>
+      <w:r>
+        <w:t>Note: I made one test case to fail.</w:t>
+      </w:r>
+    </w:p>
+    <w:p/>
+    <w:p>
+      <w:r>
+        <w:t>FYI: I have not written for UI Automation framework, The same framework we can modify to build for UI Automation also.</w:t>
+      </w:r>
       <w:bookmarkStart w:id="0" w:name="_GoBack"/>
       <w:bookmarkEnd w:id="0"/>
     </w:p>
+    <w:p/>
+    <w:p/>
     <w:sectPr>
       <w:pgSz w:w="11906" w:h="16838"/>
       <w:pgMar w:top="1440" w:right="1440" w:bottom="1440" w:left="1440" w:header="708" w:footer="708" w:gutter="0"/>
@@ -708,6 +1026,95 @@
     </w:lvl>
   </w:abstractNum>
   <w:abstractNum w:abstractNumId="1" w15:restartNumberingAfterBreak="0">
+    <w:nsid w:val="04433993"/>
+    <w:multiLevelType w:val="hybridMultilevel"/>
+    <w:tmpl w:val="8D207CAE"/>
+    <w:lvl w:ilvl="0" w:tplc="4009000F">
+      <w:start w:val="1"/>
+      <w:numFmt w:val="decimal"/>
+      <w:lvlText w:val="%1."/>
+      <w:lvlJc w:val="left"/>
+      <w:pPr>
+        <w:ind w:left="720" w:hanging="360"/>
+      </w:pPr>
+      <w:rPr>
+        <w:rFonts w:hint="default"/>
+      </w:rPr>
+    </w:lvl>
+    <w:lvl w:ilvl="1" w:tplc="40090019" w:tentative="1">
+      <w:start w:val="1"/>
+      <w:numFmt w:val="lowerLetter"/>
+      <w:lvlText w:val="%2."/>
+      <w:lvlJc w:val="left"/>
+      <w:pPr>
+        <w:ind w:left="1440" w:hanging="360"/>
+      </w:pPr>
+    </w:lvl>
+    <w:lvl w:ilvl="2" w:tplc="4009001B" w:tentative="1">
+      <w:start w:val="1"/>
+      <w:numFmt w:val="lowerRoman"/>
+      <w:lvlText w:val="%3."/>
+      <w:lvlJc w:val="right"/>
+      <w:pPr>
+        <w:ind w:left="2160" w:hanging="180"/>
+      </w:pPr>
+    </w:lvl>
+    <w:lvl w:ilvl="3" w:tplc="4009000F" w:tentative="1">
+      <w:start w:val="1"/>
+      <w:numFmt w:val="decimal"/>
+      <w:lvlText w:val="%4."/>
+      <w:lvlJc w:val="left"/>
+      <w:pPr>
+        <w:ind w:left="2880" w:hanging="360"/>
+      </w:pPr>
+    </w:lvl>
+    <w:lvl w:ilvl="4" w:tplc="40090019" w:tentative="1">
+      <w:start w:val="1"/>
+      <w:numFmt w:val="lowerLetter"/>
+      <w:lvlText w:val="%5."/>
+      <w:lvlJc w:val="left"/>
+      <w:pPr>
+        <w:ind w:left="3600" w:hanging="360"/>
+      </w:pPr>
+    </w:lvl>
+    <w:lvl w:ilvl="5" w:tplc="4009001B" w:tentative="1">
+      <w:start w:val="1"/>
+      <w:numFmt w:val="lowerRoman"/>
+      <w:lvlText w:val="%6."/>
+      <w:lvlJc w:val="right"/>
+      <w:pPr>
+        <w:ind w:left="4320" w:hanging="180"/>
+      </w:pPr>
+    </w:lvl>
+    <w:lvl w:ilvl="6" w:tplc="4009000F" w:tentative="1">
+      <w:start w:val="1"/>
+      <w:numFmt w:val="decimal"/>
+      <w:lvlText w:val="%7."/>
+      <w:lvlJc w:val="left"/>
+      <w:pPr>
+        <w:ind w:left="5040" w:hanging="360"/>
+      </w:pPr>
+    </w:lvl>
+    <w:lvl w:ilvl="7" w:tplc="40090019" w:tentative="1">
+      <w:start w:val="1"/>
+      <w:numFmt w:val="lowerLetter"/>
+      <w:lvlText w:val="%8."/>
+      <w:lvlJc w:val="left"/>
+      <w:pPr>
+        <w:ind w:left="5760" w:hanging="360"/>
+      </w:pPr>
+    </w:lvl>
+    <w:lvl w:ilvl="8" w:tplc="4009001B" w:tentative="1">
+      <w:start w:val="1"/>
+      <w:numFmt w:val="lowerRoman"/>
+      <w:lvlText w:val="%9."/>
+      <w:lvlJc w:val="right"/>
+      <w:pPr>
+        <w:ind w:left="6480" w:hanging="180"/>
+      </w:pPr>
+    </w:lvl>
+  </w:abstractNum>
+  <w:abstractNum w:abstractNumId="2" w15:restartNumberingAfterBreak="0">
     <w:nsid w:val="0DA807B8"/>
     <w:multiLevelType w:val="hybridMultilevel"/>
     <w:tmpl w:val="98B01044"/>
@@ -796,7 +1203,7 @@
       </w:pPr>
     </w:lvl>
   </w:abstractNum>
-  <w:abstractNum w:abstractNumId="2" w15:restartNumberingAfterBreak="0">
+  <w:abstractNum w:abstractNumId="3" w15:restartNumberingAfterBreak="0">
     <w:nsid w:val="248673E4"/>
     <w:multiLevelType w:val="hybridMultilevel"/>
     <w:tmpl w:val="E28EF1A4"/>
@@ -885,7 +1292,7 @@
       </w:pPr>
     </w:lvl>
   </w:abstractNum>
-  <w:abstractNum w:abstractNumId="3" w15:restartNumberingAfterBreak="0">
+  <w:abstractNum w:abstractNumId="4" w15:restartNumberingAfterBreak="0">
     <w:nsid w:val="2E582393"/>
     <w:multiLevelType w:val="hybridMultilevel"/>
     <w:tmpl w:val="1FCA0BE2"/>
@@ -974,7 +1381,120 @@
       </w:pPr>
     </w:lvl>
   </w:abstractNum>
-  <w:abstractNum w:abstractNumId="4" w15:restartNumberingAfterBreak="0">
+  <w:abstractNum w:abstractNumId="5" w15:restartNumberingAfterBreak="0">
+    <w:nsid w:val="32B802F2"/>
+    <w:multiLevelType w:val="hybridMultilevel"/>
+    <w:tmpl w:val="6FC0A748"/>
+    <w:lvl w:ilvl="0" w:tplc="40090001">
+      <w:start w:val="1"/>
+      <w:numFmt w:val="bullet"/>
+      <w:lvlText w:val=""/>
+      <w:lvlJc w:val="left"/>
+      <w:pPr>
+        <w:ind w:left="720" w:hanging="360"/>
+      </w:pPr>
+      <w:rPr>
+        <w:rFonts w:ascii="Symbol" w:hAnsi="Symbol" w:hint="default"/>
+      </w:rPr>
+    </w:lvl>
+    <w:lvl w:ilvl="1" w:tplc="40090003" w:tentative="1">
+      <w:start w:val="1"/>
+      <w:numFmt w:val="bullet"/>
+      <w:lvlText w:val="o"/>
+      <w:lvlJc w:val="left"/>
+      <w:pPr>
+        <w:ind w:left="1440" w:hanging="360"/>
+      </w:pPr>
+      <w:rPr>
+        <w:rFonts w:ascii="Courier New" w:hAnsi="Courier New" w:cs="Courier New" w:hint="default"/>
+      </w:rPr>
+    </w:lvl>
+    <w:lvl w:ilvl="2" w:tplc="40090005" w:tentative="1">
+      <w:start w:val="1"/>
+      <w:numFmt w:val="bullet"/>
+      <w:lvlText w:val=""/>
+      <w:lvlJc w:val="left"/>
+      <w:pPr>
+        <w:ind w:left="2160" w:hanging="360"/>
+      </w:pPr>
+      <w:rPr>
+        <w:rFonts w:ascii="Wingdings" w:hAnsi="Wingdings" w:hint="default"/>
+      </w:rPr>
+    </w:lvl>
+    <w:lvl w:ilvl="3" w:tplc="40090001" w:tentative="1">
+      <w:start w:val="1"/>
+      <w:numFmt w:val="bullet"/>
+      <w:lvlText w:val=""/>
+      <w:lvlJc w:val="left"/>
+      <w:pPr>
+        <w:ind w:left="2880" w:hanging="360"/>
+      </w:pPr>
+      <w:rPr>
+        <w:rFonts w:ascii="Symbol" w:hAnsi="Symbol" w:hint="default"/>
+      </w:rPr>
+    </w:lvl>
+    <w:lvl w:ilvl="4" w:tplc="40090003" w:tentative="1">
+      <w:start w:val="1"/>
+      <w:numFmt w:val="bullet"/>
+      <w:lvlText w:val="o"/>
+      <w:lvlJc w:val="left"/>
+      <w:pPr>
+        <w:ind w:left="3600" w:hanging="360"/>
+      </w:pPr>
+      <w:rPr>
+        <w:rFonts w:ascii="Courier New" w:hAnsi="Courier New" w:cs="Courier New" w:hint="default"/>
+      </w:rPr>
+    </w:lvl>
+    <w:lvl w:ilvl="5" w:tplc="40090005" w:tentative="1">
+      <w:start w:val="1"/>
+      <w:numFmt w:val="bullet"/>
+      <w:lvlText w:val=""/>
+      <w:lvlJc w:val="left"/>
+      <w:pPr>
+        <w:ind w:left="4320" w:hanging="360"/>
+      </w:pPr>
+      <w:rPr>
+        <w:rFonts w:ascii="Wingdings" w:hAnsi="Wingdings" w:hint="default"/>
+      </w:rPr>
+    </w:lvl>
+    <w:lvl w:ilvl="6" w:tplc="40090001" w:tentative="1">
+      <w:start w:val="1"/>
+      <w:numFmt w:val="bullet"/>
+      <w:lvlText w:val=""/>
+      <w:lvlJc w:val="left"/>
+      <w:pPr>
+        <w:ind w:left="5040" w:hanging="360"/>
+      </w:pPr>
+      <w:rPr>
+        <w:rFonts w:ascii="Symbol" w:hAnsi="Symbol" w:hint="default"/>
+      </w:rPr>
+    </w:lvl>
+    <w:lvl w:ilvl="7" w:tplc="40090003" w:tentative="1">
+      <w:start w:val="1"/>
+      <w:numFmt w:val="bullet"/>
+      <w:lvlText w:val="o"/>
+      <w:lvlJc w:val="left"/>
+      <w:pPr>
+        <w:ind w:left="5760" w:hanging="360"/>
+      </w:pPr>
+      <w:rPr>
+        <w:rFonts w:ascii="Courier New" w:hAnsi="Courier New" w:cs="Courier New" w:hint="default"/>
+      </w:rPr>
+    </w:lvl>
+    <w:lvl w:ilvl="8" w:tplc="40090005" w:tentative="1">
+      <w:start w:val="1"/>
+      <w:numFmt w:val="bullet"/>
+      <w:lvlText w:val=""/>
+      <w:lvlJc w:val="left"/>
+      <w:pPr>
+        <w:ind w:left="6480" w:hanging="360"/>
+      </w:pPr>
+      <w:rPr>
+        <w:rFonts w:ascii="Wingdings" w:hAnsi="Wingdings" w:hint="default"/>
+      </w:rPr>
+    </w:lvl>
+  </w:abstractNum>
+  <w:abstractNum w:abstractNumId="6" w15:restartNumberingAfterBreak="0">
     <w:nsid w:val="45A46167"/>
     <w:multiLevelType w:val="hybridMultilevel"/>
     <w:tmpl w:val="F9248A92"/>
@@ -1063,20 +1583,118 @@
       </w:pPr>
     </w:lvl>
   </w:abstractNum>
+  <w:abstractNum w:abstractNumId="7" w15:restartNumberingAfterBreak="0">
+    <w:nsid w:val="68EB5D1B"/>
+    <w:multiLevelType w:val="hybridMultilevel"/>
+    <w:tmpl w:val="247CEDF0"/>
+    <w:lvl w:ilvl="0" w:tplc="4009000F">
+      <w:start w:val="1"/>
+      <w:numFmt w:val="decimal"/>
+      <w:lvlText w:val="%1."/>
+      <w:lvlJc w:val="left"/>
+      <w:pPr>
+        <w:ind w:left="720" w:hanging="360"/>
+      </w:pPr>
+      <w:rPr>
+        <w:rFonts w:hint="default"/>
+      </w:rPr>
+    </w:lvl>
+    <w:lvl w:ilvl="1" w:tplc="40090019" w:tentative="1">
+      <w:start w:val="1"/>
+      <w:numFmt w:val="lowerLetter"/>
+      <w:lvlText w:val="%2."/>
+      <w:lvlJc w:val="left"/>
+      <w:pPr>
+        <w:ind w:left="1440" w:hanging="360"/>
+      </w:pPr>
+    </w:lvl>
+    <w:lvl w:ilvl="2" w:tplc="4009001B" w:tentative="1">
+      <w:start w:val="1"/>
+      <w:numFmt w:val="lowerRoman"/>
+      <w:lvlText w:val="%3."/>
+      <w:lvlJc w:val="right"/>
+      <w:pPr>
+        <w:ind w:left="2160" w:hanging="180"/>
+      </w:pPr>
+    </w:lvl>
+    <w:lvl w:ilvl="3" w:tplc="4009000F" w:tentative="1">
+      <w:start w:val="1"/>
+      <w:numFmt w:val="decimal"/>
+      <w:lvlText w:val="%4."/>
+      <w:lvlJc w:val="left"/>
+      <w:pPr>
+        <w:ind w:left="2880" w:hanging="360"/>
+      </w:pPr>
+    </w:lvl>
+    <w:lvl w:ilvl="4" w:tplc="40090019" w:tentative="1">
+      <w:start w:val="1"/>
+      <w:numFmt w:val="lowerLetter"/>
+      <w:lvlText w:val="%5."/>
+      <w:lvlJc w:val="left"/>
+      <w:pPr>
+        <w:ind w:left="3600" w:hanging="360"/>
+      </w:pPr>
+    </w:lvl>
+    <w:lvl w:ilvl="5" w:tplc="4009001B" w:tentative="1">
+      <w:start w:val="1"/>
+      <w:numFmt w:val="lowerRoman"/>
+      <w:lvlText w:val="%6."/>
+      <w:lvlJc w:val="right"/>
+      <w:pPr>
+        <w:ind w:left="4320" w:hanging="180"/>
+      </w:pPr>
+    </w:lvl>
+    <w:lvl w:ilvl="6" w:tplc="4009000F" w:tentative="1">
+      <w:start w:val="1"/>
+      <w:numFmt w:val="decimal"/>
+      <w:lvlText w:val="%7."/>
+      <w:lvlJc w:val="left"/>
+      <w:pPr>
+        <w:ind w:left="5040" w:hanging="360"/>
+      </w:pPr>
+    </w:lvl>
+    <w:lvl w:ilvl="7" w:tplc="40090019" w:tentative="1">
+      <w:start w:val="1"/>
+      <w:numFmt w:val="lowerLetter"/>
+      <w:lvlText w:val="%8."/>
+      <w:lvlJc w:val="left"/>
+      <w:pPr>
+        <w:ind w:left="5760" w:hanging="360"/>
+      </w:pPr>
+    </w:lvl>
+    <w:lvl w:ilvl="8" w:tplc="4009001B" w:tentative="1">
+      <w:start w:val="1"/>
+      <w:numFmt w:val="lowerRoman"/>
+      <w:lvlText w:val="%9."/>
+      <w:lvlJc w:val="right"/>
+      <w:pPr>
+        <w:ind w:left="6480" w:hanging="180"/>
+      </w:pPr>
+    </w:lvl>
+  </w:abstractNum>
   <w:num w:numId="1">
-    <w:abstractNumId w:val="2"/>
+    <w:abstractNumId w:val="3"/>
   </w:num>
   <w:num w:numId="2">
+    <w:abstractNumId w:val="6"/>
+  </w:num>
+  <w:num w:numId="3">
     <w:abstractNumId w:val="4"/>
   </w:num>
-  <w:num w:numId="3">
-    <w:abstractNumId w:val="3"/>
-  </w:num>
   <w:num w:numId="4">
-    <w:abstractNumId w:val="1"/>
+    <w:abstractNumId w:val="2"/>
   </w:num>
   <w:num w:numId="5">
     <w:abstractNumId w:val="0"/>
+  </w:num>
+  <w:num w:numId="6">
+    <w:abstractNumId w:val="5"/>
+  </w:num>
+  <w:num w:numId="7">
+    <w:abstractNumId w:val="1"/>
+  </w:num>
+  <w:num w:numId="8">
+    <w:abstractNumId w:val="7"/>
   </w:num>
 </w:numbering>
 </file>

</xml_diff>